<commit_message>
Word con pantallazos de API
</commit_message>
<xml_diff>
--- a/taller2.docx
+++ b/taller2.docx
@@ -19,6 +19,25 @@
           <w:szCs w:val="28"/>
         </w:rPr>
         <w:t>Punto 1 | Perros</w:t>
+      </w:r>
+    </w:p>
+    <w:p>
+      <w:pPr>
+        <w:rPr>
+          <w:b/>
+          <w:bCs/>
+          <w:sz w:val="28"/>
+          <w:szCs w:val="28"/>
+        </w:rPr>
+      </w:pPr>
+      <w:r>
+        <w:rPr>
+          <w:b/>
+          <w:bCs/>
+          <w:sz w:val="28"/>
+          <w:szCs w:val="28"/>
+        </w:rPr>
+        <w:t>s</w:t>
       </w:r>
     </w:p>
     <w:p>
@@ -476,6 +495,9 @@
     <w:p/>
     <w:p>
       <w:r>
+        <w:rPr>
+          <w:noProof/>
+        </w:rPr>
         <w:lastRenderedPageBreak/>
         <w:drawing>
           <wp:inline distT="0" distB="0" distL="0" distR="0" wp14:anchorId="49788485" wp14:editId="4EF478BC">
@@ -517,6 +539,9 @@
     <w:p/>
     <w:p>
       <w:r>
+        <w:rPr>
+          <w:noProof/>
+        </w:rPr>
         <w:drawing>
           <wp:inline distT="0" distB="0" distL="0" distR="0" wp14:anchorId="4954E413" wp14:editId="573F24CB">
             <wp:extent cx="5612130" cy="3353435"/>

</xml_diff>